<commit_message>
ajuste nos links para os contatos
</commit_message>
<xml_diff>
--- a/docs/adriano-caversan-frontend-en.docx
+++ b/docs/adriano-caversan-frontend-en.docx
@@ -176,7 +176,27 @@
             <w:szCs w:val="20"/>
             <w:lang w:val="en-US"/>
           </w:rPr>
-          <w:t>+55 11 98091-0161</w:t>
+          <w:t>+55 11 980</w:t>
+        </w:r>
+        <w:r>
+          <w:rPr>
+            <w:rStyle w:val="Hyperlink"/>
+            <w:rFonts w:ascii="Georgia" w:hAnsi="Georgia" w:cs="Times New Roman"/>
+            <w:sz w:val="20"/>
+            <w:szCs w:val="20"/>
+            <w:lang w:val="en-US"/>
+          </w:rPr>
+          <w:t>9</w:t>
+        </w:r>
+        <w:r>
+          <w:rPr>
+            <w:rStyle w:val="Hyperlink"/>
+            <w:rFonts w:ascii="Georgia" w:hAnsi="Georgia" w:cs="Times New Roman"/>
+            <w:sz w:val="20"/>
+            <w:szCs w:val="20"/>
+            <w:lang w:val="en-US"/>
+          </w:rPr>
+          <w:t>1-0161</w:t>
         </w:r>
       </w:hyperlink>
       <w:r>
@@ -4868,27 +4888,7 @@
           <w:szCs w:val="20"/>
           <w:lang w:val="en-US"/>
         </w:rPr>
-        <w:t xml:space="preserve"> </w:t>
-      </w:r>
-      <w:proofErr w:type="spellStart"/>
-      <w:r>
-        <w:rPr>
-          <w:rFonts w:ascii="Georgia" w:hAnsi="Georgia" w:cs="Times New Roman"/>
-          <w:sz w:val="20"/>
-          <w:szCs w:val="20"/>
-          <w:lang w:val="en-US"/>
-        </w:rPr>
-        <w:t>Empresas</w:t>
-      </w:r>
-      <w:proofErr w:type="spellEnd"/>
-      <w:r>
-        <w:rPr>
-          <w:rFonts w:ascii="Georgia" w:hAnsi="Georgia" w:cs="Times New Roman"/>
-          <w:sz w:val="20"/>
-          <w:szCs w:val="20"/>
-          <w:lang w:val="en-US"/>
-        </w:rPr>
-        <w:t>; layouts for Corporate TV interfaces based on client visual identity; 2D animations and stingers; video editing and processing using Adobe Flash, After Effects, and FFMPEG; frontend integration with data APIs for dynamic consumption of text, image, and video; graphic material handling using Adobe Photoshop, Adobe After Effects, and Adobe Illustrator; major national and multinational company cases with participation in over 300 projects including Nokia, Abril, Unilever, Volkswagen, Philips, Abbott, Syngenta</w:t>
+        <w:t xml:space="preserve"> Empresas; layouts for Corporate TV interfaces based on client visual identity; 2D animations and stingers; video editing and processing using Adobe Flash, After Effects, and FFMPEG; frontend integration with data APIs for dynamic consumption of text, image, and video; graphic material handling using Adobe Photoshop, Adobe After Effects, and Adobe Illustrator; major national and multinational company cases with participation in over 300 projects including Nokia, Abril, Unilever, Volkswagen, Philips, Abbott, Syngenta</w:t>
       </w:r>
       <w:r>
         <w:rPr>

</xml_diff>